<commit_message>
representación geométrica de las raíces cúbicas de la unidad
</commit_message>
<xml_diff>
--- a/2_planeacion/2_evaluacion/2_quices/4_quiz/quiz_4_1/quiz_4_1.docx
+++ b/2_planeacion/2_evaluacion/2_quices/4_quiz/quiz_4_1/quiz_4_1.docx
@@ -9,12 +9,22 @@
           <w:bCs/>
         </w:rPr>
       </w:pPr>
+      <w:bookmarkStart w:id="0" w:name="_Hlk210746443"/>
+      <w:proofErr w:type="gramStart"/>
       <w:r>
         <w:rPr>
           <w:b/>
           <w:bCs/>
         </w:rPr>
-        <w:t>Temas a evaluar:  </w:t>
+        <w:t>Temas a evaluar</w:t>
+      </w:r>
+      <w:proofErr w:type="gramEnd"/>
+      <w:r>
+        <w:rPr>
+          <w:b/>
+          <w:bCs/>
+        </w:rPr>
+        <w:t>:  </w:t>
       </w:r>
     </w:p>
     <w:p>
@@ -35,9 +45,13 @@
         <w:t xml:space="preserve">  </w:t>
       </w:r>
     </w:p>
+    <w:bookmarkEnd w:id="0"/>
     <w:p/>
     <w:p>
       <w:r>
+        <w:rPr>
+          <w:noProof/>
+        </w:rPr>
         <w:drawing>
           <wp:inline distT="0" distB="0" distL="0" distR="0" wp14:anchorId="1A77895D" wp14:editId="61E8D946">
             <wp:extent cx="5612130" cy="1091565"/>
@@ -81,6 +95,9 @@
     <w:p/>
     <w:p>
       <w:r>
+        <w:rPr>
+          <w:noProof/>
+        </w:rPr>
         <w:drawing>
           <wp:inline distT="0" distB="0" distL="0" distR="0" wp14:anchorId="599DEAEC" wp14:editId="45392399">
             <wp:extent cx="5612130" cy="462280"/>
@@ -121,6 +138,9 @@
     <w:p/>
     <w:p>
       <w:r>
+        <w:rPr>
+          <w:noProof/>
+        </w:rPr>
         <w:drawing>
           <wp:inline distT="0" distB="0" distL="0" distR="0" wp14:anchorId="1D1CC79F" wp14:editId="796CEA1B">
             <wp:extent cx="5612130" cy="1294130"/>
@@ -771,6 +791,7 @@
   <w:style w:type="character" w:default="1" w:styleId="Fuentedeprrafopredeter">
     <w:name w:val="Default Paragraph Font"/>
     <w:uiPriority w:val="1"/>
+    <w:semiHidden/>
     <w:unhideWhenUsed/>
   </w:style>
   <w:style w:type="table" w:default="1" w:styleId="Tablanormal">

</xml_diff>

<commit_message>
empecé la lectura a la sección 3.2 sobre gráficas de ecuaciones
</commit_message>
<xml_diff>
--- a/2_planeacion/2_evaluacion/2_quices/4_quiz/quiz_4_1/quiz_4_1.docx
+++ b/2_planeacion/2_evaluacion/2_quices/4_quiz/quiz_4_1/quiz_4_1.docx
@@ -10,26 +10,115 @@
         </w:rPr>
       </w:pPr>
       <w:bookmarkStart w:id="0" w:name="_Hlk210746443"/>
-      <w:proofErr w:type="gramStart"/>
       <w:r>
         <w:rPr>
           <w:b/>
           <w:bCs/>
         </w:rPr>
-        <w:t>Temas a evaluar</w:t>
-      </w:r>
-      <w:proofErr w:type="gramEnd"/>
-      <w:r>
-        <w:rPr>
-          <w:b/>
-          <w:bCs/>
-        </w:rPr>
-        <w:t>:  </w:t>
-      </w:r>
-    </w:p>
-    <w:p>
-      <w:r>
-        <w:t>1. Números complejos</w:t>
+        <w:t>Temas a evaluar:  </w:t>
+      </w:r>
+    </w:p>
+    <w:p>
+      <w:pPr>
+        <w:pStyle w:val="Prrafodelista"/>
+        <w:numPr>
+          <w:ilvl w:val="0"/>
+          <w:numId w:val="1"/>
+        </w:numPr>
+      </w:pPr>
+      <w:r>
+        <w:t>Números complejos</w:t>
+      </w:r>
+      <w:r>
+        <w:t xml:space="preserve">: </w:t>
+      </w:r>
+    </w:p>
+    <w:p>
+      <w:pPr>
+        <w:ind w:left="720"/>
+      </w:pPr>
+      <w:r>
+        <w:t xml:space="preserve">* ¿Qué es un número complejo o cómo se definen? </w:t>
+      </w:r>
+    </w:p>
+    <w:p>
+      <w:pPr>
+        <w:ind w:left="720"/>
+      </w:pPr>
+      <w:r>
+        <w:t xml:space="preserve">* ¿Qué es un número imaginario? </w:t>
+      </w:r>
+    </w:p>
+    <w:p>
+      <w:pPr>
+        <w:ind w:left="720"/>
+      </w:pPr>
+      <w:r>
+        <w:t xml:space="preserve">* Igualdad de números complejos. </w:t>
+      </w:r>
+    </w:p>
+    <w:p>
+      <w:pPr>
+        <w:ind w:left="720"/>
+      </w:pPr>
+      <w:r>
+        <w:t>* Definición de suma de números complejos.</w:t>
+      </w:r>
+    </w:p>
+    <w:p>
+      <w:pPr>
+        <w:ind w:left="720"/>
+      </w:pPr>
+      <w:r>
+        <w:t xml:space="preserve">* Definición de producto de números complejos. </w:t>
+      </w:r>
+    </w:p>
+    <w:p>
+      <w:pPr>
+        <w:ind w:left="720"/>
+      </w:pPr>
+      <w:r>
+        <w:t xml:space="preserve">* Definición de diferencia de números complejos. </w:t>
+      </w:r>
+    </w:p>
+    <w:p>
+      <w:pPr>
+        <w:ind w:left="720"/>
+      </w:pPr>
+      <w:r>
+        <w:t xml:space="preserve">* Multiplicación por un número real k </w:t>
+      </w:r>
+    </w:p>
+    <w:p>
+      <w:pPr>
+        <w:ind w:left="720"/>
+      </w:pPr>
+      <w:r>
+        <w:t xml:space="preserve">* Calcular potencias de exponente entero de la unidad imaginaria i. </w:t>
+      </w:r>
+    </w:p>
+    <w:p>
+      <w:pPr>
+        <w:ind w:left="720"/>
+      </w:pPr>
+      <w:r>
+        <w:t>* Definición de conjugado de un número complejo.</w:t>
+      </w:r>
+    </w:p>
+    <w:p>
+      <w:pPr>
+        <w:ind w:left="720"/>
+      </w:pPr>
+      <w:r>
+        <w:t xml:space="preserve">* Cociente de números complejos </w:t>
+      </w:r>
+    </w:p>
+    <w:p>
+      <w:pPr>
+        <w:ind w:left="720"/>
+      </w:pPr>
+      <w:r>
+        <w:t xml:space="preserve">* Cómo resolver ecuaciones con soluciones complejas  </w:t>
       </w:r>
     </w:p>
     <w:p>
@@ -46,6 +135,7 @@
       </w:r>
     </w:p>
     <w:bookmarkEnd w:id="0"/>
+    <w:p/>
     <w:p/>
     <w:p>
       <w:r>
@@ -68,7 +158,7 @@
                     <pic:cNvPicPr/>
                   </pic:nvPicPr>
                   <pic:blipFill>
-                    <a:blip r:embed="rId4"/>
+                    <a:blip r:embed="rId5"/>
                     <a:stretch>
                       <a:fillRect/>
                     </a:stretch>
@@ -114,7 +204,7 @@
                     <pic:cNvPicPr/>
                   </pic:nvPicPr>
                   <pic:blipFill>
-                    <a:blip r:embed="rId5"/>
+                    <a:blip r:embed="rId6"/>
                     <a:stretch>
                       <a:fillRect/>
                     </a:stretch>
@@ -141,6 +231,7 @@
         <w:rPr>
           <w:noProof/>
         </w:rPr>
+        <w:lastRenderedPageBreak/>
         <w:drawing>
           <wp:inline distT="0" distB="0" distL="0" distR="0" wp14:anchorId="1D1CC79F" wp14:editId="796CEA1B">
             <wp:extent cx="5612130" cy="1294130"/>
@@ -157,7 +248,7 @@
                     <pic:cNvPicPr/>
                   </pic:nvPicPr>
                   <pic:blipFill>
-                    <a:blip r:embed="rId6"/>
+                    <a:blip r:embed="rId7"/>
                     <a:stretch>
                       <a:fillRect/>
                     </a:stretch>
@@ -186,6 +277,103 @@
     </w:sectPr>
   </w:body>
 </w:document>
+</file>
+
+<file path=word/numbering.xml><?xml version="1.0" encoding="utf-8"?>
+<w:numbering xmlns:wpc="http://schemas.microsoft.com/office/word/2010/wordprocessingCanvas" xmlns:cx="http://schemas.microsoft.com/office/drawing/2014/chartex" xmlns:cx1="http://schemas.microsoft.com/office/drawing/2015/9/8/chartex" xmlns:cx2="http://schemas.microsoft.com/office/drawing/2015/10/21/chartex" xmlns:cx3="http://schemas.microsoft.com/office/drawing/2016/5/9/chartex" xmlns:cx4="http://schemas.microsoft.com/office/drawing/2016/5/10/chartex" xmlns:cx5="http://schemas.microsoft.com/office/drawing/2016/5/11/chartex" xmlns:cx6="http://schemas.microsoft.com/office/drawing/2016/5/12/chartex" xmlns:cx7="http://schemas.microsoft.com/office/drawing/2016/5/13/chartex" xmlns:cx8="http://schemas.microsoft.com/office/drawing/2016/5/14/chartex" xmlns:mc="http://schemas.openxmlformats.org/markup-compatibility/2006" xmlns:aink="http://schemas.microsoft.com/office/drawing/2016/ink" xmlns:am3d="http://schemas.microsoft.com/office/drawing/2017/model3d" xmlns:o="urn:schemas-microsoft-com:office:office" xmlns:oel="http://schemas.microsoft.com/office/2019/extlst" xmlns:r="http://schemas.openxmlformats.org/officeDocument/2006/relationships" xmlns:m="http://schemas.openxmlformats.org/officeDocument/2006/math" xmlns:v="urn:schemas-microsoft-com:vml" xmlns:wp14="http://schemas.microsoft.com/office/word/2010/wordprocessingDrawing" xmlns:wp="http://schemas.openxmlformats.org/drawingml/2006/wordprocessingDrawing" xmlns:w10="urn:schemas-microsoft-com:office:word" xmlns:w="http://schemas.openxmlformats.org/wordprocessingml/2006/main" xmlns:w14="http://schemas.microsoft.com/office/word/2010/wordml" xmlns:w15="http://schemas.microsoft.com/office/word/2012/wordml" xmlns:w16cex="http://schemas.microsoft.com/office/word/2018/wordml/cex" xmlns:w16cid="http://schemas.microsoft.com/office/word/2016/wordml/cid" xmlns:w16="http://schemas.microsoft.com/office/word/2018/wordml" xmlns:w16du="http://schemas.microsoft.com/office/word/2023/wordml/word16du" xmlns:w16sdtdh="http://schemas.microsoft.com/office/word/2020/wordml/sdtdatahash" xmlns:w16sdtfl="http://schemas.microsoft.com/office/word/2024/wordml/sdtformatlock" xmlns:w16se="http://schemas.microsoft.com/office/word/2015/wordml/symex" xmlns:wpg="http://schemas.microsoft.com/office/word/2010/wordprocessingGroup" xmlns:wpi="http://schemas.microsoft.com/office/word/2010/wordprocessingInk" xmlns:wne="http://schemas.microsoft.com/office/word/2006/wordml" xmlns:wps="http://schemas.microsoft.com/office/word/2010/wordprocessingShape" mc:Ignorable="w14 w15 w16se w16cid w16 w16cex w16sdtdh w16sdtfl w16du wp14">
+  <w:abstractNum w:abstractNumId="0" w15:restartNumberingAfterBreak="0">
+    <w:nsid w:val="12225737"/>
+    <w:multiLevelType w:val="hybridMultilevel"/>
+    <w:tmpl w:val="234C6988"/>
+    <w:lvl w:ilvl="0" w:tplc="240A000F">
+      <w:start w:val="1"/>
+      <w:numFmt w:val="decimal"/>
+      <w:lvlText w:val="%1."/>
+      <w:lvlJc w:val="left"/>
+      <w:pPr>
+        <w:ind w:left="720" w:hanging="360"/>
+      </w:pPr>
+      <w:rPr>
+        <w:rFonts w:hint="default"/>
+      </w:rPr>
+    </w:lvl>
+    <w:lvl w:ilvl="1" w:tplc="240A0019" w:tentative="1">
+      <w:start w:val="1"/>
+      <w:numFmt w:val="lowerLetter"/>
+      <w:lvlText w:val="%2."/>
+      <w:lvlJc w:val="left"/>
+      <w:pPr>
+        <w:ind w:left="1440" w:hanging="360"/>
+      </w:pPr>
+    </w:lvl>
+    <w:lvl w:ilvl="2" w:tplc="240A001B" w:tentative="1">
+      <w:start w:val="1"/>
+      <w:numFmt w:val="lowerRoman"/>
+      <w:lvlText w:val="%3."/>
+      <w:lvlJc w:val="right"/>
+      <w:pPr>
+        <w:ind w:left="2160" w:hanging="180"/>
+      </w:pPr>
+    </w:lvl>
+    <w:lvl w:ilvl="3" w:tplc="240A000F" w:tentative="1">
+      <w:start w:val="1"/>
+      <w:numFmt w:val="decimal"/>
+      <w:lvlText w:val="%4."/>
+      <w:lvlJc w:val="left"/>
+      <w:pPr>
+        <w:ind w:left="2880" w:hanging="360"/>
+      </w:pPr>
+    </w:lvl>
+    <w:lvl w:ilvl="4" w:tplc="240A0019" w:tentative="1">
+      <w:start w:val="1"/>
+      <w:numFmt w:val="lowerLetter"/>
+      <w:lvlText w:val="%5."/>
+      <w:lvlJc w:val="left"/>
+      <w:pPr>
+        <w:ind w:left="3600" w:hanging="360"/>
+      </w:pPr>
+    </w:lvl>
+    <w:lvl w:ilvl="5" w:tplc="240A001B" w:tentative="1">
+      <w:start w:val="1"/>
+      <w:numFmt w:val="lowerRoman"/>
+      <w:lvlText w:val="%6."/>
+      <w:lvlJc w:val="right"/>
+      <w:pPr>
+        <w:ind w:left="4320" w:hanging="180"/>
+      </w:pPr>
+    </w:lvl>
+    <w:lvl w:ilvl="6" w:tplc="240A000F" w:tentative="1">
+      <w:start w:val="1"/>
+      <w:numFmt w:val="decimal"/>
+      <w:lvlText w:val="%7."/>
+      <w:lvlJc w:val="left"/>
+      <w:pPr>
+        <w:ind w:left="5040" w:hanging="360"/>
+      </w:pPr>
+    </w:lvl>
+    <w:lvl w:ilvl="7" w:tplc="240A0019" w:tentative="1">
+      <w:start w:val="1"/>
+      <w:numFmt w:val="lowerLetter"/>
+      <w:lvlText w:val="%8."/>
+      <w:lvlJc w:val="left"/>
+      <w:pPr>
+        <w:ind w:left="5760" w:hanging="360"/>
+      </w:pPr>
+    </w:lvl>
+    <w:lvl w:ilvl="8" w:tplc="240A001B" w:tentative="1">
+      <w:start w:val="1"/>
+      <w:numFmt w:val="lowerRoman"/>
+      <w:lvlText w:val="%9."/>
+      <w:lvlJc w:val="right"/>
+      <w:pPr>
+        <w:ind w:left="6480" w:hanging="180"/>
+      </w:pPr>
+    </w:lvl>
+  </w:abstractNum>
+  <w:num w:numId="1" w16cid:durableId="96995712">
+    <w:abstractNumId w:val="0"/>
+  </w:num>
+</w:numbering>
 </file>
 
 <file path=word/styles.xml><?xml version="1.0" encoding="utf-8"?>

</xml_diff>

<commit_message>
hallar la ecuación de mediatriz
</commit_message>
<xml_diff>
--- a/2_planeacion/2_evaluacion/2_quices/4_quiz/quiz_4_1/quiz_4_1.docx
+++ b/2_planeacion/2_evaluacion/2_quices/4_quiz/quiz_4_1/quiz_4_1.docx
@@ -228,10 +228,49 @@
     <w:p/>
     <w:p>
       <w:r>
+        <w:lastRenderedPageBreak/>
+        <w:drawing>
+          <wp:inline distT="0" distB="0" distL="0" distR="0" wp14:anchorId="2542A6EA" wp14:editId="125544AF">
+            <wp:extent cx="5612130" cy="2847975"/>
+            <wp:effectExtent l="0" t="0" r="7620" b="9525"/>
+            <wp:docPr id="1616118895" name="Imagen 1" descr="Tabla&#10;&#10;El contenido generado por IA puede ser incorrecto."/>
+            <wp:cNvGraphicFramePr>
+              <a:graphicFrameLocks xmlns:a="http://schemas.openxmlformats.org/drawingml/2006/main" noChangeAspect="1"/>
+            </wp:cNvGraphicFramePr>
+            <a:graphic xmlns:a="http://schemas.openxmlformats.org/drawingml/2006/main">
+              <a:graphicData uri="http://schemas.openxmlformats.org/drawingml/2006/picture">
+                <pic:pic xmlns:pic="http://schemas.openxmlformats.org/drawingml/2006/picture">
+                  <pic:nvPicPr>
+                    <pic:cNvPr id="1616118895" name="Imagen 1" descr="Tabla&#10;&#10;El contenido generado por IA puede ser incorrecto."/>
+                    <pic:cNvPicPr/>
+                  </pic:nvPicPr>
+                  <pic:blipFill>
+                    <a:blip r:embed="rId7"/>
+                    <a:stretch>
+                      <a:fillRect/>
+                    </a:stretch>
+                  </pic:blipFill>
+                  <pic:spPr>
+                    <a:xfrm>
+                      <a:off x="0" y="0"/>
+                      <a:ext cx="5612130" cy="2847975"/>
+                    </a:xfrm>
+                    <a:prstGeom prst="rect">
+                      <a:avLst/>
+                    </a:prstGeom>
+                  </pic:spPr>
+                </pic:pic>
+              </a:graphicData>
+            </a:graphic>
+          </wp:inline>
+        </w:drawing>
+      </w:r>
+    </w:p>
+    <w:p>
+      <w:r>
         <w:rPr>
           <w:noProof/>
         </w:rPr>
-        <w:lastRenderedPageBreak/>
         <w:drawing>
           <wp:inline distT="0" distB="0" distL="0" distR="0" wp14:anchorId="1D1CC79F" wp14:editId="796CEA1B">
             <wp:extent cx="5612130" cy="1294130"/>
@@ -248,7 +287,7 @@
                     <pic:cNvPicPr/>
                   </pic:nvPicPr>
                   <pic:blipFill>
-                    <a:blip r:embed="rId7"/>
+                    <a:blip r:embed="rId8"/>
                     <a:stretch>
                       <a:fillRect/>
                     </a:stretch>
@@ -257,6 +296,91 @@
                     <a:xfrm>
                       <a:off x="0" y="0"/>
                       <a:ext cx="5612130" cy="1294130"/>
+                    </a:xfrm>
+                    <a:prstGeom prst="rect">
+                      <a:avLst/>
+                    </a:prstGeom>
+                  </pic:spPr>
+                </pic:pic>
+              </a:graphicData>
+            </a:graphic>
+          </wp:inline>
+        </w:drawing>
+      </w:r>
+      <w:r>
+        <w:t xml:space="preserve">  </w:t>
+      </w:r>
+    </w:p>
+    <w:p/>
+    <w:p/>
+    <w:p>
+      <w:r>
+        <w:drawing>
+          <wp:inline distT="0" distB="0" distL="0" distR="0" wp14:anchorId="793C9EAC" wp14:editId="7BA3A90B">
+            <wp:extent cx="5612130" cy="2766695"/>
+            <wp:effectExtent l="0" t="0" r="7620" b="0"/>
+            <wp:docPr id="1066539819" name="Imagen 1" descr="Imagen que contiene Texto&#10;&#10;El contenido generado por IA puede ser incorrecto."/>
+            <wp:cNvGraphicFramePr>
+              <a:graphicFrameLocks xmlns:a="http://schemas.openxmlformats.org/drawingml/2006/main" noChangeAspect="1"/>
+            </wp:cNvGraphicFramePr>
+            <a:graphic xmlns:a="http://schemas.openxmlformats.org/drawingml/2006/main">
+              <a:graphicData uri="http://schemas.openxmlformats.org/drawingml/2006/picture">
+                <pic:pic xmlns:pic="http://schemas.openxmlformats.org/drawingml/2006/picture">
+                  <pic:nvPicPr>
+                    <pic:cNvPr id="1066539819" name="Imagen 1" descr="Imagen que contiene Texto&#10;&#10;El contenido generado por IA puede ser incorrecto."/>
+                    <pic:cNvPicPr/>
+                  </pic:nvPicPr>
+                  <pic:blipFill>
+                    <a:blip r:embed="rId9"/>
+                    <a:stretch>
+                      <a:fillRect/>
+                    </a:stretch>
+                  </pic:blipFill>
+                  <pic:spPr>
+                    <a:xfrm>
+                      <a:off x="0" y="0"/>
+                      <a:ext cx="5612130" cy="2766695"/>
+                    </a:xfrm>
+                    <a:prstGeom prst="rect">
+                      <a:avLst/>
+                    </a:prstGeom>
+                  </pic:spPr>
+                </pic:pic>
+              </a:graphicData>
+            </a:graphic>
+          </wp:inline>
+        </w:drawing>
+      </w:r>
+    </w:p>
+    <w:p/>
+    <w:p>
+      <w:r>
+        <w:lastRenderedPageBreak/>
+        <w:drawing>
+          <wp:inline distT="0" distB="0" distL="0" distR="0" wp14:anchorId="08DEF707" wp14:editId="55D4A563">
+            <wp:extent cx="5612130" cy="4002405"/>
+            <wp:effectExtent l="0" t="0" r="7620" b="0"/>
+            <wp:docPr id="1998893357" name="Imagen 1" descr="Tabla&#10;&#10;El contenido generado por IA puede ser incorrecto."/>
+            <wp:cNvGraphicFramePr>
+              <a:graphicFrameLocks xmlns:a="http://schemas.openxmlformats.org/drawingml/2006/main" noChangeAspect="1"/>
+            </wp:cNvGraphicFramePr>
+            <a:graphic xmlns:a="http://schemas.openxmlformats.org/drawingml/2006/main">
+              <a:graphicData uri="http://schemas.openxmlformats.org/drawingml/2006/picture">
+                <pic:pic xmlns:pic="http://schemas.openxmlformats.org/drawingml/2006/picture">
+                  <pic:nvPicPr>
+                    <pic:cNvPr id="1998893357" name="Imagen 1" descr="Tabla&#10;&#10;El contenido generado por IA puede ser incorrecto."/>
+                    <pic:cNvPicPr/>
+                  </pic:nvPicPr>
+                  <pic:blipFill>
+                    <a:blip r:embed="rId10"/>
+                    <a:stretch>
+                      <a:fillRect/>
+                    </a:stretch>
+                  </pic:blipFill>
+                  <pic:spPr>
+                    <a:xfrm>
+                      <a:off x="0" y="0"/>
+                      <a:ext cx="5612130" cy="4002405"/>
                     </a:xfrm>
                     <a:prstGeom prst="rect">
                       <a:avLst/>

</xml_diff>